<commit_message>
compare and contrast K means and K medoid
</commit_message>
<xml_diff>
--- a/Clustering EEG Signals.docx
+++ b/Clustering EEG Signals.docx
@@ -52,7 +52,7 @@
                     <pic:cNvPicPr/>
                   </pic:nvPicPr>
                   <pic:blipFill>
-                    <a:blip r:embed="rId4"/>
+                    <a:blip r:embed="rId5"/>
                     <a:stretch>
                       <a:fillRect/>
                     </a:stretch>
@@ -87,17 +87,990 @@
       </w:r>
     </w:p>
     <w:p>
+      <w:r>
+        <w:t>Inertia is a metric used to evaluate the quality of clustering in the K-means algorithm. Specifically, inertia measures the sum of squared distances between each data point in a cluster and the centroid of that cluster. Mathematically, it can be expressed as:</w:t>
+      </w:r>
+    </w:p>
+    <w:p>
+      <w:r>
+        <w:t>Inertia indicates how internally coherent the clusters are:</w:t>
+      </w:r>
+    </w:p>
+    <w:p>
+      <w:pPr>
+        <w:numPr>
+          <w:ilvl w:val="0"/>
+          <w:numId w:val="2"/>
+        </w:numPr>
+      </w:pPr>
+      <w:r>
+        <w:rPr>
+          <w:b/>
+          <w:bCs/>
+        </w:rPr>
+        <w:t>Lower inertia</w:t>
+      </w:r>
+      <w:r>
+        <w:t xml:space="preserve"> means that the data points are closer to their respective cluster </w:t>
+      </w:r>
+      <w:proofErr w:type="spellStart"/>
+      <w:r>
+        <w:t>centers</w:t>
+      </w:r>
+      <w:proofErr w:type="spellEnd"/>
+      <w:r>
+        <w:t>, suggesting more compact and well-defined clusters.</w:t>
+      </w:r>
+    </w:p>
+    <w:p>
+      <w:pPr>
+        <w:numPr>
+          <w:ilvl w:val="0"/>
+          <w:numId w:val="2"/>
+        </w:numPr>
+      </w:pPr>
+      <w:r>
+        <w:rPr>
+          <w:b/>
+          <w:bCs/>
+        </w:rPr>
+        <w:t>Higher inertia</w:t>
+      </w:r>
+      <w:r>
+        <w:t xml:space="preserve"> indicates that the data points are more spread out from their cluster </w:t>
+      </w:r>
+      <w:proofErr w:type="spellStart"/>
+      <w:r>
+        <w:t>centers</w:t>
+      </w:r>
+      <w:proofErr w:type="spellEnd"/>
+      <w:r>
+        <w:t xml:space="preserve">, suggesting </w:t>
+      </w:r>
+      <w:proofErr w:type="gramStart"/>
+      <w:r>
+        <w:t>less</w:t>
+      </w:r>
+      <w:proofErr w:type="gramEnd"/>
+      <w:r>
+        <w:t xml:space="preserve"> compact clusters.</w:t>
+      </w:r>
+    </w:p>
+    <w:p>
+      <w:r>
+        <w:t xml:space="preserve">The </w:t>
+      </w:r>
+      <w:r>
+        <w:rPr>
+          <w:highlight w:val="yellow"/>
+        </w:rPr>
+        <w:t xml:space="preserve">goal in K-means clustering is to minimize inertia, as lower inertia values generally indicate better clustering results where the points within each cluster are more </w:t>
+      </w:r>
+      <w:proofErr w:type="gramStart"/>
+      <w:r>
+        <w:rPr>
+          <w:highlight w:val="yellow"/>
+        </w:rPr>
+        <w:t>similar to</w:t>
+      </w:r>
+      <w:proofErr w:type="gramEnd"/>
+      <w:r>
+        <w:rPr>
+          <w:highlight w:val="yellow"/>
+        </w:rPr>
+        <w:t xml:space="preserve"> each other.</w:t>
+      </w:r>
+    </w:p>
+    <w:p>
       <w:pPr>
         <w:rPr>
           <w:lang w:val="en-US"/>
         </w:rPr>
       </w:pPr>
-      <w:r>
-        <w:rPr>
+    </w:p>
+    <w:p>
+      <w:pPr>
+        <w:rPr>
+          <w:sz w:val="36"/>
+          <w:szCs w:val="36"/>
           <w:lang w:val="en-US"/>
         </w:rPr>
-        <w:t xml:space="preserve">So tried PAM </w:t>
-      </w:r>
+      </w:pPr>
+      <w:r>
+        <w:rPr>
+          <w:lang w:val="en-US"/>
+        </w:rPr>
+        <w:t xml:space="preserve">So tried </w:t>
+      </w:r>
+      <w:r>
+        <w:rPr>
+          <w:b/>
+          <w:bCs/>
+          <w:sz w:val="36"/>
+          <w:szCs w:val="36"/>
+          <w:lang w:val="en-US"/>
+        </w:rPr>
+        <w:t xml:space="preserve">PAM </w:t>
+      </w:r>
+      <w:r>
+        <w:rPr>
+          <w:b/>
+          <w:bCs/>
+          <w:sz w:val="36"/>
+          <w:szCs w:val="36"/>
+          <w:lang w:val="en-US"/>
+        </w:rPr>
+        <w:t>(K Medoid clustering)</w:t>
+      </w:r>
+    </w:p>
+    <w:p>
+      <w:pPr>
+        <w:rPr>
+          <w:lang w:val="en-US"/>
+        </w:rPr>
+      </w:pPr>
+      <w:r>
+        <w:rPr>
+          <w:lang w:val="en-US"/>
+        </w:rPr>
+        <w:lastRenderedPageBreak/>
+        <w:drawing>
+          <wp:inline distT="0" distB="0" distL="0" distR="0" wp14:anchorId="681F2E23" wp14:editId="693D4D95">
+            <wp:extent cx="5731510" cy="4086225"/>
+            <wp:effectExtent l="0" t="0" r="2540" b="9525"/>
+            <wp:docPr id="1523823148" name="Picture 1" descr="A diagram of a number of dots&#10;&#10;Description automatically generated with medium confidence"/>
+            <wp:cNvGraphicFramePr>
+              <a:graphicFrameLocks xmlns:a="http://schemas.openxmlformats.org/drawingml/2006/main" noChangeAspect="1"/>
+            </wp:cNvGraphicFramePr>
+            <a:graphic xmlns:a="http://schemas.openxmlformats.org/drawingml/2006/main">
+              <a:graphicData uri="http://schemas.openxmlformats.org/drawingml/2006/picture">
+                <pic:pic xmlns:pic="http://schemas.openxmlformats.org/drawingml/2006/picture">
+                  <pic:nvPicPr>
+                    <pic:cNvPr id="1523823148" name="Picture 1" descr="A diagram of a number of dots&#10;&#10;Description automatically generated with medium confidence"/>
+                    <pic:cNvPicPr/>
+                  </pic:nvPicPr>
+                  <pic:blipFill>
+                    <a:blip r:embed="rId6"/>
+                    <a:stretch>
+                      <a:fillRect/>
+                    </a:stretch>
+                  </pic:blipFill>
+                  <pic:spPr>
+                    <a:xfrm>
+                      <a:off x="0" y="0"/>
+                      <a:ext cx="5731510" cy="4086225"/>
+                    </a:xfrm>
+                    <a:prstGeom prst="rect">
+                      <a:avLst/>
+                    </a:prstGeom>
+                  </pic:spPr>
+                </pic:pic>
+              </a:graphicData>
+            </a:graphic>
+          </wp:inline>
+        </w:drawing>
+      </w:r>
+    </w:p>
+    <w:p>
+      <w:r>
+        <w:t>Here's a comparison of the two:</w:t>
+      </w:r>
+    </w:p>
+    <w:p>
+      <w:pPr>
+        <w:rPr>
+          <w:b/>
+          <w:bCs/>
+        </w:rPr>
+      </w:pPr>
+      <w:r>
+        <w:rPr>
+          <w:b/>
+          <w:bCs/>
+        </w:rPr>
+        <w:t xml:space="preserve">1. Cluster </w:t>
+      </w:r>
+      <w:proofErr w:type="spellStart"/>
+      <w:r>
+        <w:rPr>
+          <w:b/>
+          <w:bCs/>
+        </w:rPr>
+        <w:t>Center</w:t>
+      </w:r>
+      <w:proofErr w:type="spellEnd"/>
+      <w:r>
+        <w:rPr>
+          <w:b/>
+          <w:bCs/>
+        </w:rPr>
+        <w:t xml:space="preserve"> Selection</w:t>
+      </w:r>
+    </w:p>
+    <w:p>
+      <w:pPr>
+        <w:numPr>
+          <w:ilvl w:val="0"/>
+          <w:numId w:val="3"/>
+        </w:numPr>
+      </w:pPr>
+      <w:r>
+        <w:rPr>
+          <w:b/>
+          <w:bCs/>
+        </w:rPr>
+        <w:t>K-Means</w:t>
+      </w:r>
+      <w:r>
+        <w:t>:</w:t>
+      </w:r>
+    </w:p>
+    <w:p>
+      <w:pPr>
+        <w:numPr>
+          <w:ilvl w:val="1"/>
+          <w:numId w:val="3"/>
+        </w:numPr>
+      </w:pPr>
+      <w:r>
+        <w:rPr>
+          <w:b/>
+          <w:bCs/>
+        </w:rPr>
+        <w:t>Centroids</w:t>
+      </w:r>
+      <w:r>
+        <w:t xml:space="preserve">: K-Means uses the arithmetic mean of the points in a cluster as the </w:t>
+      </w:r>
+      <w:proofErr w:type="spellStart"/>
+      <w:r>
+        <w:t>center</w:t>
+      </w:r>
+      <w:proofErr w:type="spellEnd"/>
+      <w:r>
+        <w:t xml:space="preserve">, known as the </w:t>
+      </w:r>
+      <w:r>
+        <w:rPr>
+          <w:i/>
+          <w:iCs/>
+        </w:rPr>
+        <w:t>centroid</w:t>
+      </w:r>
+      <w:r>
+        <w:t>. The centroid is not necessarily one of the original data points.</w:t>
+      </w:r>
+    </w:p>
+    <w:p>
+      <w:pPr>
+        <w:numPr>
+          <w:ilvl w:val="1"/>
+          <w:numId w:val="3"/>
+        </w:numPr>
+      </w:pPr>
+      <w:r>
+        <w:rPr>
+          <w:b/>
+          <w:bCs/>
+        </w:rPr>
+        <w:t>Continuous Update</w:t>
+      </w:r>
+      <w:r>
+        <w:t>: Centroids are updated iteratively by averaging the coordinates of all points in the cluster.</w:t>
+      </w:r>
+    </w:p>
+    <w:p>
+      <w:pPr>
+        <w:numPr>
+          <w:ilvl w:val="0"/>
+          <w:numId w:val="3"/>
+        </w:numPr>
+      </w:pPr>
+      <w:r>
+        <w:rPr>
+          <w:b/>
+          <w:bCs/>
+        </w:rPr>
+        <w:t>PAM (K-Medoids)</w:t>
+      </w:r>
+      <w:r>
+        <w:t>:</w:t>
+      </w:r>
+    </w:p>
+    <w:p>
+      <w:pPr>
+        <w:numPr>
+          <w:ilvl w:val="1"/>
+          <w:numId w:val="3"/>
+        </w:numPr>
+      </w:pPr>
+      <w:r>
+        <w:rPr>
+          <w:b/>
+          <w:bCs/>
+        </w:rPr>
+        <w:t>Medoids</w:t>
+      </w:r>
+      <w:r>
+        <w:t xml:space="preserve">: PAM selects actual data points as the </w:t>
+      </w:r>
+      <w:proofErr w:type="spellStart"/>
+      <w:r>
+        <w:t>center</w:t>
+      </w:r>
+      <w:proofErr w:type="spellEnd"/>
+      <w:r>
+        <w:t xml:space="preserve"> of the cluster, called </w:t>
+      </w:r>
+      <w:r>
+        <w:rPr>
+          <w:i/>
+          <w:iCs/>
+        </w:rPr>
+        <w:t>medoids</w:t>
+      </w:r>
+      <w:r>
+        <w:t>. Medoids are the most centrally located points in a cluster, minimizing the sum of dissimilarities (distances) to all other points in the cluster.</w:t>
+      </w:r>
+    </w:p>
+    <w:p>
+      <w:pPr>
+        <w:numPr>
+          <w:ilvl w:val="1"/>
+          <w:numId w:val="3"/>
+        </w:numPr>
+      </w:pPr>
+      <w:r>
+        <w:rPr>
+          <w:b/>
+          <w:bCs/>
+        </w:rPr>
+        <w:t>Discrete Update</w:t>
+      </w:r>
+      <w:r>
+        <w:t>: Medoids are updated by swapping data points between clusters to reduce the overall cost (sum of dissimilarities).</w:t>
+      </w:r>
+    </w:p>
+    <w:p>
+      <w:pPr>
+        <w:rPr>
+          <w:b/>
+          <w:bCs/>
+        </w:rPr>
+      </w:pPr>
+      <w:r>
+        <w:rPr>
+          <w:b/>
+          <w:bCs/>
+        </w:rPr>
+        <w:t>2. Robustness to Outliers</w:t>
+      </w:r>
+    </w:p>
+    <w:p>
+      <w:pPr>
+        <w:numPr>
+          <w:ilvl w:val="0"/>
+          <w:numId w:val="4"/>
+        </w:numPr>
+      </w:pPr>
+      <w:r>
+        <w:rPr>
+          <w:b/>
+          <w:bCs/>
+        </w:rPr>
+        <w:t>K-Means</w:t>
+      </w:r>
+      <w:r>
+        <w:t>:</w:t>
+      </w:r>
+    </w:p>
+    <w:p>
+      <w:pPr>
+        <w:numPr>
+          <w:ilvl w:val="1"/>
+          <w:numId w:val="4"/>
+        </w:numPr>
+      </w:pPr>
+      <w:r>
+        <w:rPr>
+          <w:b/>
+          <w:bCs/>
+        </w:rPr>
+        <w:t>Sensitive to Outliers</w:t>
+      </w:r>
+      <w:r>
+        <w:t>: Because K-Means uses the mean to compute centroids, it is sensitive to outliers. An outlier can significantly shift the position of the centroid, leading to less meaningful clustering.</w:t>
+      </w:r>
+    </w:p>
+    <w:p>
+      <w:pPr>
+        <w:numPr>
+          <w:ilvl w:val="0"/>
+          <w:numId w:val="4"/>
+        </w:numPr>
+      </w:pPr>
+      <w:r>
+        <w:rPr>
+          <w:b/>
+          <w:bCs/>
+        </w:rPr>
+        <w:lastRenderedPageBreak/>
+        <w:t>PAM (K-Medoids)</w:t>
+      </w:r>
+      <w:r>
+        <w:t>:</w:t>
+      </w:r>
+    </w:p>
+    <w:p>
+      <w:pPr>
+        <w:numPr>
+          <w:ilvl w:val="1"/>
+          <w:numId w:val="4"/>
+        </w:numPr>
+      </w:pPr>
+      <w:r>
+        <w:rPr>
+          <w:b/>
+          <w:bCs/>
+        </w:rPr>
+        <w:t>Robust to Outliers</w:t>
+      </w:r>
+      <w:r>
+        <w:t xml:space="preserve">: </w:t>
+      </w:r>
+      <w:r>
+        <w:rPr>
+          <w:highlight w:val="yellow"/>
+        </w:rPr>
+        <w:t xml:space="preserve">PAM is more robust to outliers since it uses actual data points (medoids) as cluster </w:t>
+      </w:r>
+      <w:proofErr w:type="spellStart"/>
+      <w:r>
+        <w:rPr>
+          <w:highlight w:val="yellow"/>
+        </w:rPr>
+        <w:t>centers</w:t>
+      </w:r>
+      <w:proofErr w:type="spellEnd"/>
+      <w:r>
+        <w:t xml:space="preserve">. </w:t>
+      </w:r>
+      <w:r>
+        <w:rPr>
+          <w:highlight w:val="lightGray"/>
+        </w:rPr>
+        <w:t>Outliers are less likely to be chosen as medoids, so their impact on the clustering is minimized.</w:t>
+      </w:r>
+    </w:p>
+    <w:p>
+      <w:pPr>
+        <w:rPr>
+          <w:b/>
+          <w:bCs/>
+        </w:rPr>
+      </w:pPr>
+      <w:r>
+        <w:rPr>
+          <w:b/>
+          <w:bCs/>
+        </w:rPr>
+        <w:t>3. Computational Complexity</w:t>
+      </w:r>
+    </w:p>
+    <w:p>
+      <w:pPr>
+        <w:numPr>
+          <w:ilvl w:val="0"/>
+          <w:numId w:val="5"/>
+        </w:numPr>
+      </w:pPr>
+      <w:r>
+        <w:rPr>
+          <w:b/>
+          <w:bCs/>
+        </w:rPr>
+        <w:t>K-Means</w:t>
+      </w:r>
+      <w:r>
+        <w:t>:</w:t>
+      </w:r>
+    </w:p>
+    <w:p>
+      <w:pPr>
+        <w:numPr>
+          <w:ilvl w:val="1"/>
+          <w:numId w:val="5"/>
+        </w:numPr>
+      </w:pPr>
+      <w:r>
+        <w:rPr>
+          <w:b/>
+          <w:bCs/>
+        </w:rPr>
+        <w:t>Less Complex</w:t>
+      </w:r>
+      <w:r>
+        <w:t>: K-Means is computationally efficient with a time complexity of O(</w:t>
+      </w:r>
+      <w:proofErr w:type="spellStart"/>
+      <w:r>
+        <w:t>n×k×</w:t>
+      </w:r>
+      <w:proofErr w:type="gramStart"/>
+      <w:r>
+        <w:t>t</w:t>
+      </w:r>
+      <w:proofErr w:type="spellEnd"/>
+      <w:r>
+        <w:t>)O</w:t>
+      </w:r>
+      <w:proofErr w:type="gramEnd"/>
+      <w:r>
+        <w:t>(n \times k \times t)O(</w:t>
+      </w:r>
+      <w:proofErr w:type="spellStart"/>
+      <w:r>
+        <w:t>n×k×t</w:t>
+      </w:r>
+      <w:proofErr w:type="spellEnd"/>
+      <w:r>
+        <w:t xml:space="preserve">), where </w:t>
+      </w:r>
+      <w:proofErr w:type="spellStart"/>
+      <w:r>
+        <w:t>nnn</w:t>
+      </w:r>
+      <w:proofErr w:type="spellEnd"/>
+      <w:r>
+        <w:t xml:space="preserve"> is the number of data points, </w:t>
+      </w:r>
+      <w:proofErr w:type="spellStart"/>
+      <w:r>
+        <w:t>kkk</w:t>
+      </w:r>
+      <w:proofErr w:type="spellEnd"/>
+      <w:r>
+        <w:t xml:space="preserve"> is the number of clusters, and </w:t>
+      </w:r>
+      <w:proofErr w:type="spellStart"/>
+      <w:r>
+        <w:t>ttt</w:t>
+      </w:r>
+      <w:proofErr w:type="spellEnd"/>
+      <w:r>
+        <w:t xml:space="preserve"> is the number of iterations. This makes it suitable for large datasets.</w:t>
+      </w:r>
+    </w:p>
+    <w:p>
+      <w:pPr>
+        <w:numPr>
+          <w:ilvl w:val="0"/>
+          <w:numId w:val="5"/>
+        </w:numPr>
+      </w:pPr>
+      <w:r>
+        <w:rPr>
+          <w:b/>
+          <w:bCs/>
+        </w:rPr>
+        <w:t>PAM (K-Medoids)</w:t>
+      </w:r>
+      <w:r>
+        <w:t>:</w:t>
+      </w:r>
+    </w:p>
+    <w:p>
+      <w:pPr>
+        <w:numPr>
+          <w:ilvl w:val="1"/>
+          <w:numId w:val="5"/>
+        </w:numPr>
+      </w:pPr>
+      <w:r>
+        <w:rPr>
+          <w:b/>
+          <w:bCs/>
+        </w:rPr>
+        <w:t>More Complex</w:t>
+      </w:r>
+      <w:r>
+        <w:t xml:space="preserve">: </w:t>
+      </w:r>
+      <w:r>
+        <w:rPr>
+          <w:highlight w:val="yellow"/>
+        </w:rPr>
+        <w:t>PAM has a higher computational cost</w:t>
+      </w:r>
+      <w:r>
+        <w:t xml:space="preserve"> with a time complexity of O(k×(n−k)</w:t>
+      </w:r>
+      <w:proofErr w:type="gramStart"/>
+      <w:r>
+        <w:t>2)O</w:t>
+      </w:r>
+      <w:proofErr w:type="gramEnd"/>
+      <w:r>
+        <w:t>(k \times (n - k)^2)O(k×(n−k)2). This is because PAM involves pairwise distance calculations between all data points and their potential medoids. As a result, PAM is generally slower and less scalable than K-Means, especially on large datasets.</w:t>
+      </w:r>
+    </w:p>
+    <w:p>
+      <w:pPr>
+        <w:rPr>
+          <w:b/>
+          <w:bCs/>
+        </w:rPr>
+      </w:pPr>
+      <w:r>
+        <w:rPr>
+          <w:b/>
+          <w:bCs/>
+        </w:rPr>
+        <w:t>4. Algorithm Initialization</w:t>
+      </w:r>
+    </w:p>
+    <w:p>
+      <w:pPr>
+        <w:numPr>
+          <w:ilvl w:val="0"/>
+          <w:numId w:val="6"/>
+        </w:numPr>
+      </w:pPr>
+      <w:r>
+        <w:rPr>
+          <w:b/>
+          <w:bCs/>
+        </w:rPr>
+        <w:t>K-Means</w:t>
+      </w:r>
+      <w:r>
+        <w:t>:</w:t>
+      </w:r>
+    </w:p>
+    <w:p>
+      <w:pPr>
+        <w:numPr>
+          <w:ilvl w:val="1"/>
+          <w:numId w:val="6"/>
+        </w:numPr>
+      </w:pPr>
+      <w:r>
+        <w:rPr>
+          <w:b/>
+          <w:bCs/>
+        </w:rPr>
+        <w:t>Random Initialization</w:t>
+      </w:r>
+      <w:r>
+        <w:t xml:space="preserve">: K-Means typically starts with a random selection of initial centroids. This can lead to different results on different runs unless the random state is fixed. Multiple initializations (e.g., </w:t>
+      </w:r>
+      <w:proofErr w:type="spellStart"/>
+      <w:r>
+        <w:t>n_init</w:t>
+      </w:r>
+      <w:proofErr w:type="spellEnd"/>
+      <w:r>
+        <w:t xml:space="preserve"> parameter) are often used to find the best clustering.</w:t>
+      </w:r>
+    </w:p>
+    <w:p>
+      <w:pPr>
+        <w:numPr>
+          <w:ilvl w:val="0"/>
+          <w:numId w:val="6"/>
+        </w:numPr>
+      </w:pPr>
+      <w:r>
+        <w:rPr>
+          <w:b/>
+          <w:bCs/>
+        </w:rPr>
+        <w:t>PAM (K-Medoids)</w:t>
+      </w:r>
+      <w:r>
+        <w:t>:</w:t>
+      </w:r>
+    </w:p>
+    <w:p>
+      <w:pPr>
+        <w:numPr>
+          <w:ilvl w:val="1"/>
+          <w:numId w:val="6"/>
+        </w:numPr>
+      </w:pPr>
+      <w:r>
+        <w:rPr>
+          <w:b/>
+          <w:bCs/>
+        </w:rPr>
+        <w:t>Deterministic Initialization</w:t>
+      </w:r>
+      <w:r>
+        <w:t>: PAM usually starts with a deterministic or heuristic selection of initial medoids. It is less dependent on random initialization, leading to more stable and consistent results across runs.</w:t>
+      </w:r>
+    </w:p>
+    <w:p>
+      <w:pPr>
+        <w:rPr>
+          <w:b/>
+          <w:bCs/>
+        </w:rPr>
+      </w:pPr>
+      <w:r>
+        <w:rPr>
+          <w:b/>
+          <w:bCs/>
+        </w:rPr>
+        <w:t>5. Suitability for Different Data Types</w:t>
+      </w:r>
+    </w:p>
+    <w:p>
+      <w:pPr>
+        <w:numPr>
+          <w:ilvl w:val="0"/>
+          <w:numId w:val="7"/>
+        </w:numPr>
+      </w:pPr>
+      <w:r>
+        <w:rPr>
+          <w:b/>
+          <w:bCs/>
+        </w:rPr>
+        <w:t>K-Means</w:t>
+      </w:r>
+      <w:r>
+        <w:t>:</w:t>
+      </w:r>
+    </w:p>
+    <w:p>
+      <w:pPr>
+        <w:numPr>
+          <w:ilvl w:val="1"/>
+          <w:numId w:val="7"/>
+        </w:numPr>
+      </w:pPr>
+      <w:r>
+        <w:rPr>
+          <w:b/>
+          <w:bCs/>
+        </w:rPr>
+        <w:t>Euclidean Distance</w:t>
+      </w:r>
+      <w:r>
+        <w:t>: K-Means relies on minimizing Euclidean distance, making it best suited for continuous, numerical data. It may not perform well on categorical or mixed-type data without modifications.</w:t>
+      </w:r>
+    </w:p>
+    <w:p>
+      <w:pPr>
+        <w:numPr>
+          <w:ilvl w:val="0"/>
+          <w:numId w:val="7"/>
+        </w:numPr>
+      </w:pPr>
+      <w:r>
+        <w:rPr>
+          <w:b/>
+          <w:bCs/>
+        </w:rPr>
+        <w:t>PAM (K-Medoids)</w:t>
+      </w:r>
+      <w:r>
+        <w:t>:</w:t>
+      </w:r>
+    </w:p>
+    <w:p>
+      <w:pPr>
+        <w:numPr>
+          <w:ilvl w:val="1"/>
+          <w:numId w:val="7"/>
+        </w:numPr>
+      </w:pPr>
+      <w:r>
+        <w:rPr>
+          <w:b/>
+          <w:bCs/>
+        </w:rPr>
+        <w:t>Any Distance Metric</w:t>
+      </w:r>
+      <w:r>
+        <w:t>: PAM can work with any distance metric (e.g., Manhattan distance, Euclidean distance, etc.), making it more versatile for different types of data, including categorical, ordinal, and mixed-type data.</w:t>
+      </w:r>
+    </w:p>
+    <w:p>
+      <w:pPr>
+        <w:rPr>
+          <w:b/>
+          <w:bCs/>
+        </w:rPr>
+      </w:pPr>
+      <w:r>
+        <w:rPr>
+          <w:b/>
+          <w:bCs/>
+        </w:rPr>
+        <w:t>6. Interpretability</w:t>
+      </w:r>
+    </w:p>
+    <w:p>
+      <w:pPr>
+        <w:numPr>
+          <w:ilvl w:val="0"/>
+          <w:numId w:val="8"/>
+        </w:numPr>
+      </w:pPr>
+      <w:r>
+        <w:rPr>
+          <w:b/>
+          <w:bCs/>
+        </w:rPr>
+        <w:t>K-Means</w:t>
+      </w:r>
+      <w:r>
+        <w:t>:</w:t>
+      </w:r>
+    </w:p>
+    <w:p>
+      <w:pPr>
+        <w:numPr>
+          <w:ilvl w:val="1"/>
+          <w:numId w:val="8"/>
+        </w:numPr>
+      </w:pPr>
+      <w:r>
+        <w:rPr>
+          <w:b/>
+          <w:bCs/>
+        </w:rPr>
+        <w:lastRenderedPageBreak/>
+        <w:t>Centroids</w:t>
+      </w:r>
+      <w:r>
+        <w:t>: The centroids in K-Means do not correspond to actual data points, which might make the interpretation of clusters less intuitive, especially in non-linear datasets.</w:t>
+      </w:r>
+    </w:p>
+    <w:p>
+      <w:pPr>
+        <w:numPr>
+          <w:ilvl w:val="0"/>
+          <w:numId w:val="8"/>
+        </w:numPr>
+      </w:pPr>
+      <w:r>
+        <w:rPr>
+          <w:b/>
+          <w:bCs/>
+        </w:rPr>
+        <w:t>PAM (K-Medoids)</w:t>
+      </w:r>
+      <w:r>
+        <w:t>:</w:t>
+      </w:r>
+    </w:p>
+    <w:p>
+      <w:pPr>
+        <w:numPr>
+          <w:ilvl w:val="1"/>
+          <w:numId w:val="8"/>
+        </w:numPr>
+      </w:pPr>
+      <w:r>
+        <w:rPr>
+          <w:b/>
+          <w:bCs/>
+        </w:rPr>
+        <w:t>Medoids</w:t>
+      </w:r>
+      <w:r>
+        <w:t xml:space="preserve">: Since medoids are actual data points, they can provide a more interpretable and meaningful representative of each cluster, especially in applications where it is important to identify a specific example from the dataset as a cluster </w:t>
+      </w:r>
+      <w:proofErr w:type="spellStart"/>
+      <w:r>
+        <w:t>center</w:t>
+      </w:r>
+      <w:proofErr w:type="spellEnd"/>
+      <w:r>
+        <w:t>.</w:t>
+      </w:r>
+    </w:p>
+    <w:p>
+      <w:pPr>
+        <w:rPr>
+          <w:b/>
+          <w:bCs/>
+        </w:rPr>
+      </w:pPr>
+      <w:r>
+        <w:rPr>
+          <w:b/>
+          <w:bCs/>
+        </w:rPr>
+        <w:t>7. Use Cases</w:t>
+      </w:r>
+    </w:p>
+    <w:p>
+      <w:pPr>
+        <w:numPr>
+          <w:ilvl w:val="0"/>
+          <w:numId w:val="9"/>
+        </w:numPr>
+      </w:pPr>
+      <w:r>
+        <w:rPr>
+          <w:b/>
+          <w:bCs/>
+        </w:rPr>
+        <w:t>K-Means</w:t>
+      </w:r>
+      <w:r>
+        <w:t>:</w:t>
+      </w:r>
+    </w:p>
+    <w:p>
+      <w:pPr>
+        <w:numPr>
+          <w:ilvl w:val="1"/>
+          <w:numId w:val="9"/>
+        </w:numPr>
+      </w:pPr>
+      <w:r>
+        <w:t>Commonly used in large-scale clustering problems, where speed and efficiency are crucial, such as in customer segmentation, document clustering, image compression, etc.</w:t>
+      </w:r>
+    </w:p>
+    <w:p>
+      <w:pPr>
+        <w:numPr>
+          <w:ilvl w:val="0"/>
+          <w:numId w:val="9"/>
+        </w:numPr>
+      </w:pPr>
+      <w:r>
+        <w:rPr>
+          <w:b/>
+          <w:bCs/>
+        </w:rPr>
+        <w:t>PAM (K-Medoids)</w:t>
+      </w:r>
+      <w:r>
+        <w:t>:</w:t>
+      </w:r>
+    </w:p>
+    <w:p>
+      <w:pPr>
+        <w:numPr>
+          <w:ilvl w:val="1"/>
+          <w:numId w:val="9"/>
+        </w:numPr>
+      </w:pPr>
+      <w:r>
+        <w:t>Preferred in scenarios where robustness to outliers and interpretability are more important, such as in market research, healthcare data analysis, and scenarios with mixed data types.</w:t>
+      </w:r>
+    </w:p>
+    <w:p>
+      <w:pPr>
+        <w:rPr>
+          <w:lang w:val="en-US"/>
+        </w:rPr>
+      </w:pPr>
     </w:p>
     <w:sectPr>
       <w:pgSz w:w="11906" w:h="16838"/>
@@ -107,6 +1080,1379 @@
     </w:sectPr>
   </w:body>
 </w:document>
+</file>
+
+<file path=word/numbering.xml><?xml version="1.0" encoding="utf-8"?>
+<w:numbering xmlns:wpc="http://schemas.microsoft.com/office/word/2010/wordprocessingCanvas" xmlns:cx="http://schemas.microsoft.com/office/drawing/2014/chartex" xmlns:cx1="http://schemas.microsoft.com/office/drawing/2015/9/8/chartex" xmlns:cx2="http://schemas.microsoft.com/office/drawing/2015/10/21/chartex" xmlns:cx3="http://schemas.microsoft.com/office/drawing/2016/5/9/chartex" xmlns:cx4="http://schemas.microsoft.com/office/drawing/2016/5/10/chartex" xmlns:cx5="http://schemas.microsoft.com/office/drawing/2016/5/11/chartex" xmlns:cx6="http://schemas.microsoft.com/office/drawing/2016/5/12/chartex" xmlns:cx7="http://schemas.microsoft.com/office/drawing/2016/5/13/chartex" xmlns:cx8="http://schemas.microsoft.com/office/drawing/2016/5/14/chartex" xmlns:mc="http://schemas.openxmlformats.org/markup-compatibility/2006" xmlns:aink="http://schemas.microsoft.com/office/drawing/2016/ink" xmlns:am3d="http://schemas.microsoft.com/office/drawing/2017/model3d" xmlns:o="urn:schemas-microsoft-com:office:office" xmlns:oel="http://schemas.microsoft.com/office/2019/extlst" xmlns:r="http://schemas.openxmlformats.org/officeDocument/2006/relationships" xmlns:m="http://schemas.openxmlformats.org/officeDocument/2006/math" xmlns:v="urn:schemas-microsoft-com:vml" xmlns:wp14="http://schemas.microsoft.com/office/word/2010/wordprocessingDrawing" xmlns:wp="http://schemas.openxmlformats.org/drawingml/2006/wordprocessingDrawing" xmlns:w10="urn:schemas-microsoft-com:office:word" xmlns:w="http://schemas.openxmlformats.org/wordprocessingml/2006/main" xmlns:w14="http://schemas.microsoft.com/office/word/2010/wordml" xmlns:w15="http://schemas.microsoft.com/office/word/2012/wordml" xmlns:w16cex="http://schemas.microsoft.com/office/word/2018/wordml/cex" xmlns:w16cid="http://schemas.microsoft.com/office/word/2016/wordml/cid" xmlns:w16="http://schemas.microsoft.com/office/word/2018/wordml" xmlns:w16du="http://schemas.microsoft.com/office/word/2023/wordml/word16du" xmlns:w16sdtdh="http://schemas.microsoft.com/office/word/2020/wordml/sdtdatahash" xmlns:w16se="http://schemas.microsoft.com/office/word/2015/wordml/symex" xmlns:wpg="http://schemas.microsoft.com/office/word/2010/wordprocessingGroup" xmlns:wpi="http://schemas.microsoft.com/office/word/2010/wordprocessingInk" xmlns:wne="http://schemas.microsoft.com/office/word/2006/wordml" xmlns:wps="http://schemas.microsoft.com/office/word/2010/wordprocessingShape" mc:Ignorable="w14 w15 w16se w16cid w16 w16cex w16sdtdh w16du wp14">
+  <w:abstractNum w:abstractNumId="0" w15:restartNumberingAfterBreak="0">
+    <w:nsid w:val="10DC6E2E"/>
+    <w:multiLevelType w:val="multilevel"/>
+    <w:tmpl w:val="6FC088FA"/>
+    <w:lvl w:ilvl="0">
+      <w:start w:val="1"/>
+      <w:numFmt w:val="bullet"/>
+      <w:lvlText w:val=""/>
+      <w:lvlJc w:val="left"/>
+      <w:pPr>
+        <w:tabs>
+          <w:tab w:val="num" w:pos="720"/>
+        </w:tabs>
+        <w:ind w:left="720" w:hanging="360"/>
+      </w:pPr>
+      <w:rPr>
+        <w:rFonts w:ascii="Symbol" w:hAnsi="Symbol" w:hint="default"/>
+        <w:sz w:val="20"/>
+      </w:rPr>
+    </w:lvl>
+    <w:lvl w:ilvl="1">
+      <w:start w:val="1"/>
+      <w:numFmt w:val="bullet"/>
+      <w:lvlText w:val="o"/>
+      <w:lvlJc w:val="left"/>
+      <w:pPr>
+        <w:tabs>
+          <w:tab w:val="num" w:pos="1440"/>
+        </w:tabs>
+        <w:ind w:left="1440" w:hanging="360"/>
+      </w:pPr>
+      <w:rPr>
+        <w:rFonts w:ascii="Courier New" w:hAnsi="Courier New" w:hint="default"/>
+        <w:sz w:val="20"/>
+      </w:rPr>
+    </w:lvl>
+    <w:lvl w:ilvl="2" w:tentative="1">
+      <w:start w:val="1"/>
+      <w:numFmt w:val="bullet"/>
+      <w:lvlText w:val=""/>
+      <w:lvlJc w:val="left"/>
+      <w:pPr>
+        <w:tabs>
+          <w:tab w:val="num" w:pos="2160"/>
+        </w:tabs>
+        <w:ind w:left="2160" w:hanging="360"/>
+      </w:pPr>
+      <w:rPr>
+        <w:rFonts w:ascii="Wingdings" w:hAnsi="Wingdings" w:hint="default"/>
+        <w:sz w:val="20"/>
+      </w:rPr>
+    </w:lvl>
+    <w:lvl w:ilvl="3" w:tentative="1">
+      <w:start w:val="1"/>
+      <w:numFmt w:val="bullet"/>
+      <w:lvlText w:val=""/>
+      <w:lvlJc w:val="left"/>
+      <w:pPr>
+        <w:tabs>
+          <w:tab w:val="num" w:pos="2880"/>
+        </w:tabs>
+        <w:ind w:left="2880" w:hanging="360"/>
+      </w:pPr>
+      <w:rPr>
+        <w:rFonts w:ascii="Wingdings" w:hAnsi="Wingdings" w:hint="default"/>
+        <w:sz w:val="20"/>
+      </w:rPr>
+    </w:lvl>
+    <w:lvl w:ilvl="4" w:tentative="1">
+      <w:start w:val="1"/>
+      <w:numFmt w:val="bullet"/>
+      <w:lvlText w:val=""/>
+      <w:lvlJc w:val="left"/>
+      <w:pPr>
+        <w:tabs>
+          <w:tab w:val="num" w:pos="3600"/>
+        </w:tabs>
+        <w:ind w:left="3600" w:hanging="360"/>
+      </w:pPr>
+      <w:rPr>
+        <w:rFonts w:ascii="Wingdings" w:hAnsi="Wingdings" w:hint="default"/>
+        <w:sz w:val="20"/>
+      </w:rPr>
+    </w:lvl>
+    <w:lvl w:ilvl="5" w:tentative="1">
+      <w:start w:val="1"/>
+      <w:numFmt w:val="bullet"/>
+      <w:lvlText w:val=""/>
+      <w:lvlJc w:val="left"/>
+      <w:pPr>
+        <w:tabs>
+          <w:tab w:val="num" w:pos="4320"/>
+        </w:tabs>
+        <w:ind w:left="4320" w:hanging="360"/>
+      </w:pPr>
+      <w:rPr>
+        <w:rFonts w:ascii="Wingdings" w:hAnsi="Wingdings" w:hint="default"/>
+        <w:sz w:val="20"/>
+      </w:rPr>
+    </w:lvl>
+    <w:lvl w:ilvl="6" w:tentative="1">
+      <w:start w:val="1"/>
+      <w:numFmt w:val="bullet"/>
+      <w:lvlText w:val=""/>
+      <w:lvlJc w:val="left"/>
+      <w:pPr>
+        <w:tabs>
+          <w:tab w:val="num" w:pos="5040"/>
+        </w:tabs>
+        <w:ind w:left="5040" w:hanging="360"/>
+      </w:pPr>
+      <w:rPr>
+        <w:rFonts w:ascii="Wingdings" w:hAnsi="Wingdings" w:hint="default"/>
+        <w:sz w:val="20"/>
+      </w:rPr>
+    </w:lvl>
+    <w:lvl w:ilvl="7" w:tentative="1">
+      <w:start w:val="1"/>
+      <w:numFmt w:val="bullet"/>
+      <w:lvlText w:val=""/>
+      <w:lvlJc w:val="left"/>
+      <w:pPr>
+        <w:tabs>
+          <w:tab w:val="num" w:pos="5760"/>
+        </w:tabs>
+        <w:ind w:left="5760" w:hanging="360"/>
+      </w:pPr>
+      <w:rPr>
+        <w:rFonts w:ascii="Wingdings" w:hAnsi="Wingdings" w:hint="default"/>
+        <w:sz w:val="20"/>
+      </w:rPr>
+    </w:lvl>
+    <w:lvl w:ilvl="8" w:tentative="1">
+      <w:start w:val="1"/>
+      <w:numFmt w:val="bullet"/>
+      <w:lvlText w:val=""/>
+      <w:lvlJc w:val="left"/>
+      <w:pPr>
+        <w:tabs>
+          <w:tab w:val="num" w:pos="6480"/>
+        </w:tabs>
+        <w:ind w:left="6480" w:hanging="360"/>
+      </w:pPr>
+      <w:rPr>
+        <w:rFonts w:ascii="Wingdings" w:hAnsi="Wingdings" w:hint="default"/>
+        <w:sz w:val="20"/>
+      </w:rPr>
+    </w:lvl>
+  </w:abstractNum>
+  <w:abstractNum w:abstractNumId="1" w15:restartNumberingAfterBreak="0">
+    <w:nsid w:val="24CD1725"/>
+    <w:multiLevelType w:val="multilevel"/>
+    <w:tmpl w:val="37E24DA4"/>
+    <w:lvl w:ilvl="0">
+      <w:start w:val="1"/>
+      <w:numFmt w:val="bullet"/>
+      <w:lvlText w:val=""/>
+      <w:lvlJc w:val="left"/>
+      <w:pPr>
+        <w:tabs>
+          <w:tab w:val="num" w:pos="720"/>
+        </w:tabs>
+        <w:ind w:left="720" w:hanging="360"/>
+      </w:pPr>
+      <w:rPr>
+        <w:rFonts w:ascii="Symbol" w:hAnsi="Symbol" w:hint="default"/>
+        <w:sz w:val="20"/>
+      </w:rPr>
+    </w:lvl>
+    <w:lvl w:ilvl="1">
+      <w:start w:val="1"/>
+      <w:numFmt w:val="bullet"/>
+      <w:lvlText w:val="o"/>
+      <w:lvlJc w:val="left"/>
+      <w:pPr>
+        <w:tabs>
+          <w:tab w:val="num" w:pos="1440"/>
+        </w:tabs>
+        <w:ind w:left="1440" w:hanging="360"/>
+      </w:pPr>
+      <w:rPr>
+        <w:rFonts w:ascii="Courier New" w:hAnsi="Courier New" w:hint="default"/>
+        <w:sz w:val="20"/>
+      </w:rPr>
+    </w:lvl>
+    <w:lvl w:ilvl="2" w:tentative="1">
+      <w:start w:val="1"/>
+      <w:numFmt w:val="bullet"/>
+      <w:lvlText w:val=""/>
+      <w:lvlJc w:val="left"/>
+      <w:pPr>
+        <w:tabs>
+          <w:tab w:val="num" w:pos="2160"/>
+        </w:tabs>
+        <w:ind w:left="2160" w:hanging="360"/>
+      </w:pPr>
+      <w:rPr>
+        <w:rFonts w:ascii="Wingdings" w:hAnsi="Wingdings" w:hint="default"/>
+        <w:sz w:val="20"/>
+      </w:rPr>
+    </w:lvl>
+    <w:lvl w:ilvl="3" w:tentative="1">
+      <w:start w:val="1"/>
+      <w:numFmt w:val="bullet"/>
+      <w:lvlText w:val=""/>
+      <w:lvlJc w:val="left"/>
+      <w:pPr>
+        <w:tabs>
+          <w:tab w:val="num" w:pos="2880"/>
+        </w:tabs>
+        <w:ind w:left="2880" w:hanging="360"/>
+      </w:pPr>
+      <w:rPr>
+        <w:rFonts w:ascii="Wingdings" w:hAnsi="Wingdings" w:hint="default"/>
+        <w:sz w:val="20"/>
+      </w:rPr>
+    </w:lvl>
+    <w:lvl w:ilvl="4" w:tentative="1">
+      <w:start w:val="1"/>
+      <w:numFmt w:val="bullet"/>
+      <w:lvlText w:val=""/>
+      <w:lvlJc w:val="left"/>
+      <w:pPr>
+        <w:tabs>
+          <w:tab w:val="num" w:pos="3600"/>
+        </w:tabs>
+        <w:ind w:left="3600" w:hanging="360"/>
+      </w:pPr>
+      <w:rPr>
+        <w:rFonts w:ascii="Wingdings" w:hAnsi="Wingdings" w:hint="default"/>
+        <w:sz w:val="20"/>
+      </w:rPr>
+    </w:lvl>
+    <w:lvl w:ilvl="5" w:tentative="1">
+      <w:start w:val="1"/>
+      <w:numFmt w:val="bullet"/>
+      <w:lvlText w:val=""/>
+      <w:lvlJc w:val="left"/>
+      <w:pPr>
+        <w:tabs>
+          <w:tab w:val="num" w:pos="4320"/>
+        </w:tabs>
+        <w:ind w:left="4320" w:hanging="360"/>
+      </w:pPr>
+      <w:rPr>
+        <w:rFonts w:ascii="Wingdings" w:hAnsi="Wingdings" w:hint="default"/>
+        <w:sz w:val="20"/>
+      </w:rPr>
+    </w:lvl>
+    <w:lvl w:ilvl="6" w:tentative="1">
+      <w:start w:val="1"/>
+      <w:numFmt w:val="bullet"/>
+      <w:lvlText w:val=""/>
+      <w:lvlJc w:val="left"/>
+      <w:pPr>
+        <w:tabs>
+          <w:tab w:val="num" w:pos="5040"/>
+        </w:tabs>
+        <w:ind w:left="5040" w:hanging="360"/>
+      </w:pPr>
+      <w:rPr>
+        <w:rFonts w:ascii="Wingdings" w:hAnsi="Wingdings" w:hint="default"/>
+        <w:sz w:val="20"/>
+      </w:rPr>
+    </w:lvl>
+    <w:lvl w:ilvl="7" w:tentative="1">
+      <w:start w:val="1"/>
+      <w:numFmt w:val="bullet"/>
+      <w:lvlText w:val=""/>
+      <w:lvlJc w:val="left"/>
+      <w:pPr>
+        <w:tabs>
+          <w:tab w:val="num" w:pos="5760"/>
+        </w:tabs>
+        <w:ind w:left="5760" w:hanging="360"/>
+      </w:pPr>
+      <w:rPr>
+        <w:rFonts w:ascii="Wingdings" w:hAnsi="Wingdings" w:hint="default"/>
+        <w:sz w:val="20"/>
+      </w:rPr>
+    </w:lvl>
+    <w:lvl w:ilvl="8" w:tentative="1">
+      <w:start w:val="1"/>
+      <w:numFmt w:val="bullet"/>
+      <w:lvlText w:val=""/>
+      <w:lvlJc w:val="left"/>
+      <w:pPr>
+        <w:tabs>
+          <w:tab w:val="num" w:pos="6480"/>
+        </w:tabs>
+        <w:ind w:left="6480" w:hanging="360"/>
+      </w:pPr>
+      <w:rPr>
+        <w:rFonts w:ascii="Wingdings" w:hAnsi="Wingdings" w:hint="default"/>
+        <w:sz w:val="20"/>
+      </w:rPr>
+    </w:lvl>
+  </w:abstractNum>
+  <w:abstractNum w:abstractNumId="2" w15:restartNumberingAfterBreak="0">
+    <w:nsid w:val="354379B8"/>
+    <w:multiLevelType w:val="multilevel"/>
+    <w:tmpl w:val="9514B4AC"/>
+    <w:lvl w:ilvl="0">
+      <w:start w:val="1"/>
+      <w:numFmt w:val="bullet"/>
+      <w:lvlText w:val=""/>
+      <w:lvlJc w:val="left"/>
+      <w:pPr>
+        <w:tabs>
+          <w:tab w:val="num" w:pos="720"/>
+        </w:tabs>
+        <w:ind w:left="720" w:hanging="360"/>
+      </w:pPr>
+      <w:rPr>
+        <w:rFonts w:ascii="Symbol" w:hAnsi="Symbol" w:hint="default"/>
+        <w:sz w:val="20"/>
+      </w:rPr>
+    </w:lvl>
+    <w:lvl w:ilvl="1" w:tentative="1">
+      <w:start w:val="1"/>
+      <w:numFmt w:val="bullet"/>
+      <w:lvlText w:val="o"/>
+      <w:lvlJc w:val="left"/>
+      <w:pPr>
+        <w:tabs>
+          <w:tab w:val="num" w:pos="1440"/>
+        </w:tabs>
+        <w:ind w:left="1440" w:hanging="360"/>
+      </w:pPr>
+      <w:rPr>
+        <w:rFonts w:ascii="Courier New" w:hAnsi="Courier New" w:hint="default"/>
+        <w:sz w:val="20"/>
+      </w:rPr>
+    </w:lvl>
+    <w:lvl w:ilvl="2" w:tentative="1">
+      <w:start w:val="1"/>
+      <w:numFmt w:val="bullet"/>
+      <w:lvlText w:val=""/>
+      <w:lvlJc w:val="left"/>
+      <w:pPr>
+        <w:tabs>
+          <w:tab w:val="num" w:pos="2160"/>
+        </w:tabs>
+        <w:ind w:left="2160" w:hanging="360"/>
+      </w:pPr>
+      <w:rPr>
+        <w:rFonts w:ascii="Wingdings" w:hAnsi="Wingdings" w:hint="default"/>
+        <w:sz w:val="20"/>
+      </w:rPr>
+    </w:lvl>
+    <w:lvl w:ilvl="3" w:tentative="1">
+      <w:start w:val="1"/>
+      <w:numFmt w:val="bullet"/>
+      <w:lvlText w:val=""/>
+      <w:lvlJc w:val="left"/>
+      <w:pPr>
+        <w:tabs>
+          <w:tab w:val="num" w:pos="2880"/>
+        </w:tabs>
+        <w:ind w:left="2880" w:hanging="360"/>
+      </w:pPr>
+      <w:rPr>
+        <w:rFonts w:ascii="Wingdings" w:hAnsi="Wingdings" w:hint="default"/>
+        <w:sz w:val="20"/>
+      </w:rPr>
+    </w:lvl>
+    <w:lvl w:ilvl="4" w:tentative="1">
+      <w:start w:val="1"/>
+      <w:numFmt w:val="bullet"/>
+      <w:lvlText w:val=""/>
+      <w:lvlJc w:val="left"/>
+      <w:pPr>
+        <w:tabs>
+          <w:tab w:val="num" w:pos="3600"/>
+        </w:tabs>
+        <w:ind w:left="3600" w:hanging="360"/>
+      </w:pPr>
+      <w:rPr>
+        <w:rFonts w:ascii="Wingdings" w:hAnsi="Wingdings" w:hint="default"/>
+        <w:sz w:val="20"/>
+      </w:rPr>
+    </w:lvl>
+    <w:lvl w:ilvl="5" w:tentative="1">
+      <w:start w:val="1"/>
+      <w:numFmt w:val="bullet"/>
+      <w:lvlText w:val=""/>
+      <w:lvlJc w:val="left"/>
+      <w:pPr>
+        <w:tabs>
+          <w:tab w:val="num" w:pos="4320"/>
+        </w:tabs>
+        <w:ind w:left="4320" w:hanging="360"/>
+      </w:pPr>
+      <w:rPr>
+        <w:rFonts w:ascii="Wingdings" w:hAnsi="Wingdings" w:hint="default"/>
+        <w:sz w:val="20"/>
+      </w:rPr>
+    </w:lvl>
+    <w:lvl w:ilvl="6" w:tentative="1">
+      <w:start w:val="1"/>
+      <w:numFmt w:val="bullet"/>
+      <w:lvlText w:val=""/>
+      <w:lvlJc w:val="left"/>
+      <w:pPr>
+        <w:tabs>
+          <w:tab w:val="num" w:pos="5040"/>
+        </w:tabs>
+        <w:ind w:left="5040" w:hanging="360"/>
+      </w:pPr>
+      <w:rPr>
+        <w:rFonts w:ascii="Wingdings" w:hAnsi="Wingdings" w:hint="default"/>
+        <w:sz w:val="20"/>
+      </w:rPr>
+    </w:lvl>
+    <w:lvl w:ilvl="7" w:tentative="1">
+      <w:start w:val="1"/>
+      <w:numFmt w:val="bullet"/>
+      <w:lvlText w:val=""/>
+      <w:lvlJc w:val="left"/>
+      <w:pPr>
+        <w:tabs>
+          <w:tab w:val="num" w:pos="5760"/>
+        </w:tabs>
+        <w:ind w:left="5760" w:hanging="360"/>
+      </w:pPr>
+      <w:rPr>
+        <w:rFonts w:ascii="Wingdings" w:hAnsi="Wingdings" w:hint="default"/>
+        <w:sz w:val="20"/>
+      </w:rPr>
+    </w:lvl>
+    <w:lvl w:ilvl="8" w:tentative="1">
+      <w:start w:val="1"/>
+      <w:numFmt w:val="bullet"/>
+      <w:lvlText w:val=""/>
+      <w:lvlJc w:val="left"/>
+      <w:pPr>
+        <w:tabs>
+          <w:tab w:val="num" w:pos="6480"/>
+        </w:tabs>
+        <w:ind w:left="6480" w:hanging="360"/>
+      </w:pPr>
+      <w:rPr>
+        <w:rFonts w:ascii="Wingdings" w:hAnsi="Wingdings" w:hint="default"/>
+        <w:sz w:val="20"/>
+      </w:rPr>
+    </w:lvl>
+  </w:abstractNum>
+  <w:abstractNum w:abstractNumId="3" w15:restartNumberingAfterBreak="0">
+    <w:nsid w:val="35AE1FFC"/>
+    <w:multiLevelType w:val="multilevel"/>
+    <w:tmpl w:val="911443E4"/>
+    <w:lvl w:ilvl="0">
+      <w:start w:val="1"/>
+      <w:numFmt w:val="bullet"/>
+      <w:lvlText w:val=""/>
+      <w:lvlJc w:val="left"/>
+      <w:pPr>
+        <w:tabs>
+          <w:tab w:val="num" w:pos="720"/>
+        </w:tabs>
+        <w:ind w:left="720" w:hanging="360"/>
+      </w:pPr>
+      <w:rPr>
+        <w:rFonts w:ascii="Symbol" w:hAnsi="Symbol" w:hint="default"/>
+        <w:sz w:val="20"/>
+      </w:rPr>
+    </w:lvl>
+    <w:lvl w:ilvl="1">
+      <w:start w:val="1"/>
+      <w:numFmt w:val="bullet"/>
+      <w:lvlText w:val="o"/>
+      <w:lvlJc w:val="left"/>
+      <w:pPr>
+        <w:tabs>
+          <w:tab w:val="num" w:pos="1440"/>
+        </w:tabs>
+        <w:ind w:left="1440" w:hanging="360"/>
+      </w:pPr>
+      <w:rPr>
+        <w:rFonts w:ascii="Courier New" w:hAnsi="Courier New" w:hint="default"/>
+        <w:sz w:val="20"/>
+      </w:rPr>
+    </w:lvl>
+    <w:lvl w:ilvl="2" w:tentative="1">
+      <w:start w:val="1"/>
+      <w:numFmt w:val="bullet"/>
+      <w:lvlText w:val=""/>
+      <w:lvlJc w:val="left"/>
+      <w:pPr>
+        <w:tabs>
+          <w:tab w:val="num" w:pos="2160"/>
+        </w:tabs>
+        <w:ind w:left="2160" w:hanging="360"/>
+      </w:pPr>
+      <w:rPr>
+        <w:rFonts w:ascii="Wingdings" w:hAnsi="Wingdings" w:hint="default"/>
+        <w:sz w:val="20"/>
+      </w:rPr>
+    </w:lvl>
+    <w:lvl w:ilvl="3" w:tentative="1">
+      <w:start w:val="1"/>
+      <w:numFmt w:val="bullet"/>
+      <w:lvlText w:val=""/>
+      <w:lvlJc w:val="left"/>
+      <w:pPr>
+        <w:tabs>
+          <w:tab w:val="num" w:pos="2880"/>
+        </w:tabs>
+        <w:ind w:left="2880" w:hanging="360"/>
+      </w:pPr>
+      <w:rPr>
+        <w:rFonts w:ascii="Wingdings" w:hAnsi="Wingdings" w:hint="default"/>
+        <w:sz w:val="20"/>
+      </w:rPr>
+    </w:lvl>
+    <w:lvl w:ilvl="4" w:tentative="1">
+      <w:start w:val="1"/>
+      <w:numFmt w:val="bullet"/>
+      <w:lvlText w:val=""/>
+      <w:lvlJc w:val="left"/>
+      <w:pPr>
+        <w:tabs>
+          <w:tab w:val="num" w:pos="3600"/>
+        </w:tabs>
+        <w:ind w:left="3600" w:hanging="360"/>
+      </w:pPr>
+      <w:rPr>
+        <w:rFonts w:ascii="Wingdings" w:hAnsi="Wingdings" w:hint="default"/>
+        <w:sz w:val="20"/>
+      </w:rPr>
+    </w:lvl>
+    <w:lvl w:ilvl="5" w:tentative="1">
+      <w:start w:val="1"/>
+      <w:numFmt w:val="bullet"/>
+      <w:lvlText w:val=""/>
+      <w:lvlJc w:val="left"/>
+      <w:pPr>
+        <w:tabs>
+          <w:tab w:val="num" w:pos="4320"/>
+        </w:tabs>
+        <w:ind w:left="4320" w:hanging="360"/>
+      </w:pPr>
+      <w:rPr>
+        <w:rFonts w:ascii="Wingdings" w:hAnsi="Wingdings" w:hint="default"/>
+        <w:sz w:val="20"/>
+      </w:rPr>
+    </w:lvl>
+    <w:lvl w:ilvl="6" w:tentative="1">
+      <w:start w:val="1"/>
+      <w:numFmt w:val="bullet"/>
+      <w:lvlText w:val=""/>
+      <w:lvlJc w:val="left"/>
+      <w:pPr>
+        <w:tabs>
+          <w:tab w:val="num" w:pos="5040"/>
+        </w:tabs>
+        <w:ind w:left="5040" w:hanging="360"/>
+      </w:pPr>
+      <w:rPr>
+        <w:rFonts w:ascii="Wingdings" w:hAnsi="Wingdings" w:hint="default"/>
+        <w:sz w:val="20"/>
+      </w:rPr>
+    </w:lvl>
+    <w:lvl w:ilvl="7" w:tentative="1">
+      <w:start w:val="1"/>
+      <w:numFmt w:val="bullet"/>
+      <w:lvlText w:val=""/>
+      <w:lvlJc w:val="left"/>
+      <w:pPr>
+        <w:tabs>
+          <w:tab w:val="num" w:pos="5760"/>
+        </w:tabs>
+        <w:ind w:left="5760" w:hanging="360"/>
+      </w:pPr>
+      <w:rPr>
+        <w:rFonts w:ascii="Wingdings" w:hAnsi="Wingdings" w:hint="default"/>
+        <w:sz w:val="20"/>
+      </w:rPr>
+    </w:lvl>
+    <w:lvl w:ilvl="8" w:tentative="1">
+      <w:start w:val="1"/>
+      <w:numFmt w:val="bullet"/>
+      <w:lvlText w:val=""/>
+      <w:lvlJc w:val="left"/>
+      <w:pPr>
+        <w:tabs>
+          <w:tab w:val="num" w:pos="6480"/>
+        </w:tabs>
+        <w:ind w:left="6480" w:hanging="360"/>
+      </w:pPr>
+      <w:rPr>
+        <w:rFonts w:ascii="Wingdings" w:hAnsi="Wingdings" w:hint="default"/>
+        <w:sz w:val="20"/>
+      </w:rPr>
+    </w:lvl>
+  </w:abstractNum>
+  <w:abstractNum w:abstractNumId="4" w15:restartNumberingAfterBreak="0">
+    <w:nsid w:val="3C932318"/>
+    <w:multiLevelType w:val="multilevel"/>
+    <w:tmpl w:val="F2427D32"/>
+    <w:lvl w:ilvl="0">
+      <w:start w:val="1"/>
+      <w:numFmt w:val="bullet"/>
+      <w:lvlText w:val=""/>
+      <w:lvlJc w:val="left"/>
+      <w:pPr>
+        <w:tabs>
+          <w:tab w:val="num" w:pos="720"/>
+        </w:tabs>
+        <w:ind w:left="720" w:hanging="360"/>
+      </w:pPr>
+      <w:rPr>
+        <w:rFonts w:ascii="Symbol" w:hAnsi="Symbol" w:hint="default"/>
+        <w:sz w:val="20"/>
+      </w:rPr>
+    </w:lvl>
+    <w:lvl w:ilvl="1">
+      <w:start w:val="1"/>
+      <w:numFmt w:val="bullet"/>
+      <w:lvlText w:val="o"/>
+      <w:lvlJc w:val="left"/>
+      <w:pPr>
+        <w:tabs>
+          <w:tab w:val="num" w:pos="1440"/>
+        </w:tabs>
+        <w:ind w:left="1440" w:hanging="360"/>
+      </w:pPr>
+      <w:rPr>
+        <w:rFonts w:ascii="Courier New" w:hAnsi="Courier New" w:hint="default"/>
+        <w:sz w:val="20"/>
+      </w:rPr>
+    </w:lvl>
+    <w:lvl w:ilvl="2" w:tentative="1">
+      <w:start w:val="1"/>
+      <w:numFmt w:val="bullet"/>
+      <w:lvlText w:val=""/>
+      <w:lvlJc w:val="left"/>
+      <w:pPr>
+        <w:tabs>
+          <w:tab w:val="num" w:pos="2160"/>
+        </w:tabs>
+        <w:ind w:left="2160" w:hanging="360"/>
+      </w:pPr>
+      <w:rPr>
+        <w:rFonts w:ascii="Wingdings" w:hAnsi="Wingdings" w:hint="default"/>
+        <w:sz w:val="20"/>
+      </w:rPr>
+    </w:lvl>
+    <w:lvl w:ilvl="3" w:tentative="1">
+      <w:start w:val="1"/>
+      <w:numFmt w:val="bullet"/>
+      <w:lvlText w:val=""/>
+      <w:lvlJc w:val="left"/>
+      <w:pPr>
+        <w:tabs>
+          <w:tab w:val="num" w:pos="2880"/>
+        </w:tabs>
+        <w:ind w:left="2880" w:hanging="360"/>
+      </w:pPr>
+      <w:rPr>
+        <w:rFonts w:ascii="Wingdings" w:hAnsi="Wingdings" w:hint="default"/>
+        <w:sz w:val="20"/>
+      </w:rPr>
+    </w:lvl>
+    <w:lvl w:ilvl="4" w:tentative="1">
+      <w:start w:val="1"/>
+      <w:numFmt w:val="bullet"/>
+      <w:lvlText w:val=""/>
+      <w:lvlJc w:val="left"/>
+      <w:pPr>
+        <w:tabs>
+          <w:tab w:val="num" w:pos="3600"/>
+        </w:tabs>
+        <w:ind w:left="3600" w:hanging="360"/>
+      </w:pPr>
+      <w:rPr>
+        <w:rFonts w:ascii="Wingdings" w:hAnsi="Wingdings" w:hint="default"/>
+        <w:sz w:val="20"/>
+      </w:rPr>
+    </w:lvl>
+    <w:lvl w:ilvl="5" w:tentative="1">
+      <w:start w:val="1"/>
+      <w:numFmt w:val="bullet"/>
+      <w:lvlText w:val=""/>
+      <w:lvlJc w:val="left"/>
+      <w:pPr>
+        <w:tabs>
+          <w:tab w:val="num" w:pos="4320"/>
+        </w:tabs>
+        <w:ind w:left="4320" w:hanging="360"/>
+      </w:pPr>
+      <w:rPr>
+        <w:rFonts w:ascii="Wingdings" w:hAnsi="Wingdings" w:hint="default"/>
+        <w:sz w:val="20"/>
+      </w:rPr>
+    </w:lvl>
+    <w:lvl w:ilvl="6" w:tentative="1">
+      <w:start w:val="1"/>
+      <w:numFmt w:val="bullet"/>
+      <w:lvlText w:val=""/>
+      <w:lvlJc w:val="left"/>
+      <w:pPr>
+        <w:tabs>
+          <w:tab w:val="num" w:pos="5040"/>
+        </w:tabs>
+        <w:ind w:left="5040" w:hanging="360"/>
+      </w:pPr>
+      <w:rPr>
+        <w:rFonts w:ascii="Wingdings" w:hAnsi="Wingdings" w:hint="default"/>
+        <w:sz w:val="20"/>
+      </w:rPr>
+    </w:lvl>
+    <w:lvl w:ilvl="7" w:tentative="1">
+      <w:start w:val="1"/>
+      <w:numFmt w:val="bullet"/>
+      <w:lvlText w:val=""/>
+      <w:lvlJc w:val="left"/>
+      <w:pPr>
+        <w:tabs>
+          <w:tab w:val="num" w:pos="5760"/>
+        </w:tabs>
+        <w:ind w:left="5760" w:hanging="360"/>
+      </w:pPr>
+      <w:rPr>
+        <w:rFonts w:ascii="Wingdings" w:hAnsi="Wingdings" w:hint="default"/>
+        <w:sz w:val="20"/>
+      </w:rPr>
+    </w:lvl>
+    <w:lvl w:ilvl="8" w:tentative="1">
+      <w:start w:val="1"/>
+      <w:numFmt w:val="bullet"/>
+      <w:lvlText w:val=""/>
+      <w:lvlJc w:val="left"/>
+      <w:pPr>
+        <w:tabs>
+          <w:tab w:val="num" w:pos="6480"/>
+        </w:tabs>
+        <w:ind w:left="6480" w:hanging="360"/>
+      </w:pPr>
+      <w:rPr>
+        <w:rFonts w:ascii="Wingdings" w:hAnsi="Wingdings" w:hint="default"/>
+        <w:sz w:val="20"/>
+      </w:rPr>
+    </w:lvl>
+  </w:abstractNum>
+  <w:abstractNum w:abstractNumId="5" w15:restartNumberingAfterBreak="0">
+    <w:nsid w:val="6A48298E"/>
+    <w:multiLevelType w:val="multilevel"/>
+    <w:tmpl w:val="D5E8CDF2"/>
+    <w:lvl w:ilvl="0">
+      <w:start w:val="1"/>
+      <w:numFmt w:val="bullet"/>
+      <w:lvlText w:val=""/>
+      <w:lvlJc w:val="left"/>
+      <w:pPr>
+        <w:tabs>
+          <w:tab w:val="num" w:pos="720"/>
+        </w:tabs>
+        <w:ind w:left="720" w:hanging="360"/>
+      </w:pPr>
+      <w:rPr>
+        <w:rFonts w:ascii="Symbol" w:hAnsi="Symbol" w:hint="default"/>
+        <w:sz w:val="20"/>
+      </w:rPr>
+    </w:lvl>
+    <w:lvl w:ilvl="1">
+      <w:start w:val="1"/>
+      <w:numFmt w:val="bullet"/>
+      <w:lvlText w:val="o"/>
+      <w:lvlJc w:val="left"/>
+      <w:pPr>
+        <w:tabs>
+          <w:tab w:val="num" w:pos="1440"/>
+        </w:tabs>
+        <w:ind w:left="1440" w:hanging="360"/>
+      </w:pPr>
+      <w:rPr>
+        <w:rFonts w:ascii="Courier New" w:hAnsi="Courier New" w:hint="default"/>
+        <w:sz w:val="20"/>
+      </w:rPr>
+    </w:lvl>
+    <w:lvl w:ilvl="2" w:tentative="1">
+      <w:start w:val="1"/>
+      <w:numFmt w:val="bullet"/>
+      <w:lvlText w:val=""/>
+      <w:lvlJc w:val="left"/>
+      <w:pPr>
+        <w:tabs>
+          <w:tab w:val="num" w:pos="2160"/>
+        </w:tabs>
+        <w:ind w:left="2160" w:hanging="360"/>
+      </w:pPr>
+      <w:rPr>
+        <w:rFonts w:ascii="Wingdings" w:hAnsi="Wingdings" w:hint="default"/>
+        <w:sz w:val="20"/>
+      </w:rPr>
+    </w:lvl>
+    <w:lvl w:ilvl="3" w:tentative="1">
+      <w:start w:val="1"/>
+      <w:numFmt w:val="bullet"/>
+      <w:lvlText w:val=""/>
+      <w:lvlJc w:val="left"/>
+      <w:pPr>
+        <w:tabs>
+          <w:tab w:val="num" w:pos="2880"/>
+        </w:tabs>
+        <w:ind w:left="2880" w:hanging="360"/>
+      </w:pPr>
+      <w:rPr>
+        <w:rFonts w:ascii="Wingdings" w:hAnsi="Wingdings" w:hint="default"/>
+        <w:sz w:val="20"/>
+      </w:rPr>
+    </w:lvl>
+    <w:lvl w:ilvl="4" w:tentative="1">
+      <w:start w:val="1"/>
+      <w:numFmt w:val="bullet"/>
+      <w:lvlText w:val=""/>
+      <w:lvlJc w:val="left"/>
+      <w:pPr>
+        <w:tabs>
+          <w:tab w:val="num" w:pos="3600"/>
+        </w:tabs>
+        <w:ind w:left="3600" w:hanging="360"/>
+      </w:pPr>
+      <w:rPr>
+        <w:rFonts w:ascii="Wingdings" w:hAnsi="Wingdings" w:hint="default"/>
+        <w:sz w:val="20"/>
+      </w:rPr>
+    </w:lvl>
+    <w:lvl w:ilvl="5" w:tentative="1">
+      <w:start w:val="1"/>
+      <w:numFmt w:val="bullet"/>
+      <w:lvlText w:val=""/>
+      <w:lvlJc w:val="left"/>
+      <w:pPr>
+        <w:tabs>
+          <w:tab w:val="num" w:pos="4320"/>
+        </w:tabs>
+        <w:ind w:left="4320" w:hanging="360"/>
+      </w:pPr>
+      <w:rPr>
+        <w:rFonts w:ascii="Wingdings" w:hAnsi="Wingdings" w:hint="default"/>
+        <w:sz w:val="20"/>
+      </w:rPr>
+    </w:lvl>
+    <w:lvl w:ilvl="6" w:tentative="1">
+      <w:start w:val="1"/>
+      <w:numFmt w:val="bullet"/>
+      <w:lvlText w:val=""/>
+      <w:lvlJc w:val="left"/>
+      <w:pPr>
+        <w:tabs>
+          <w:tab w:val="num" w:pos="5040"/>
+        </w:tabs>
+        <w:ind w:left="5040" w:hanging="360"/>
+      </w:pPr>
+      <w:rPr>
+        <w:rFonts w:ascii="Wingdings" w:hAnsi="Wingdings" w:hint="default"/>
+        <w:sz w:val="20"/>
+      </w:rPr>
+    </w:lvl>
+    <w:lvl w:ilvl="7" w:tentative="1">
+      <w:start w:val="1"/>
+      <w:numFmt w:val="bullet"/>
+      <w:lvlText w:val=""/>
+      <w:lvlJc w:val="left"/>
+      <w:pPr>
+        <w:tabs>
+          <w:tab w:val="num" w:pos="5760"/>
+        </w:tabs>
+        <w:ind w:left="5760" w:hanging="360"/>
+      </w:pPr>
+      <w:rPr>
+        <w:rFonts w:ascii="Wingdings" w:hAnsi="Wingdings" w:hint="default"/>
+        <w:sz w:val="20"/>
+      </w:rPr>
+    </w:lvl>
+    <w:lvl w:ilvl="8" w:tentative="1">
+      <w:start w:val="1"/>
+      <w:numFmt w:val="bullet"/>
+      <w:lvlText w:val=""/>
+      <w:lvlJc w:val="left"/>
+      <w:pPr>
+        <w:tabs>
+          <w:tab w:val="num" w:pos="6480"/>
+        </w:tabs>
+        <w:ind w:left="6480" w:hanging="360"/>
+      </w:pPr>
+      <w:rPr>
+        <w:rFonts w:ascii="Wingdings" w:hAnsi="Wingdings" w:hint="default"/>
+        <w:sz w:val="20"/>
+      </w:rPr>
+    </w:lvl>
+  </w:abstractNum>
+  <w:abstractNum w:abstractNumId="6" w15:restartNumberingAfterBreak="0">
+    <w:nsid w:val="731B1BE2"/>
+    <w:multiLevelType w:val="multilevel"/>
+    <w:tmpl w:val="CA3E4326"/>
+    <w:lvl w:ilvl="0">
+      <w:start w:val="1"/>
+      <w:numFmt w:val="bullet"/>
+      <w:lvlText w:val=""/>
+      <w:lvlJc w:val="left"/>
+      <w:pPr>
+        <w:tabs>
+          <w:tab w:val="num" w:pos="720"/>
+        </w:tabs>
+        <w:ind w:left="720" w:hanging="360"/>
+      </w:pPr>
+      <w:rPr>
+        <w:rFonts w:ascii="Symbol" w:hAnsi="Symbol" w:hint="default"/>
+        <w:sz w:val="20"/>
+      </w:rPr>
+    </w:lvl>
+    <w:lvl w:ilvl="1" w:tentative="1">
+      <w:start w:val="1"/>
+      <w:numFmt w:val="bullet"/>
+      <w:lvlText w:val="o"/>
+      <w:lvlJc w:val="left"/>
+      <w:pPr>
+        <w:tabs>
+          <w:tab w:val="num" w:pos="1440"/>
+        </w:tabs>
+        <w:ind w:left="1440" w:hanging="360"/>
+      </w:pPr>
+      <w:rPr>
+        <w:rFonts w:ascii="Courier New" w:hAnsi="Courier New" w:hint="default"/>
+        <w:sz w:val="20"/>
+      </w:rPr>
+    </w:lvl>
+    <w:lvl w:ilvl="2" w:tentative="1">
+      <w:start w:val="1"/>
+      <w:numFmt w:val="bullet"/>
+      <w:lvlText w:val=""/>
+      <w:lvlJc w:val="left"/>
+      <w:pPr>
+        <w:tabs>
+          <w:tab w:val="num" w:pos="2160"/>
+        </w:tabs>
+        <w:ind w:left="2160" w:hanging="360"/>
+      </w:pPr>
+      <w:rPr>
+        <w:rFonts w:ascii="Wingdings" w:hAnsi="Wingdings" w:hint="default"/>
+        <w:sz w:val="20"/>
+      </w:rPr>
+    </w:lvl>
+    <w:lvl w:ilvl="3" w:tentative="1">
+      <w:start w:val="1"/>
+      <w:numFmt w:val="bullet"/>
+      <w:lvlText w:val=""/>
+      <w:lvlJc w:val="left"/>
+      <w:pPr>
+        <w:tabs>
+          <w:tab w:val="num" w:pos="2880"/>
+        </w:tabs>
+        <w:ind w:left="2880" w:hanging="360"/>
+      </w:pPr>
+      <w:rPr>
+        <w:rFonts w:ascii="Wingdings" w:hAnsi="Wingdings" w:hint="default"/>
+        <w:sz w:val="20"/>
+      </w:rPr>
+    </w:lvl>
+    <w:lvl w:ilvl="4" w:tentative="1">
+      <w:start w:val="1"/>
+      <w:numFmt w:val="bullet"/>
+      <w:lvlText w:val=""/>
+      <w:lvlJc w:val="left"/>
+      <w:pPr>
+        <w:tabs>
+          <w:tab w:val="num" w:pos="3600"/>
+        </w:tabs>
+        <w:ind w:left="3600" w:hanging="360"/>
+      </w:pPr>
+      <w:rPr>
+        <w:rFonts w:ascii="Wingdings" w:hAnsi="Wingdings" w:hint="default"/>
+        <w:sz w:val="20"/>
+      </w:rPr>
+    </w:lvl>
+    <w:lvl w:ilvl="5" w:tentative="1">
+      <w:start w:val="1"/>
+      <w:numFmt w:val="bullet"/>
+      <w:lvlText w:val=""/>
+      <w:lvlJc w:val="left"/>
+      <w:pPr>
+        <w:tabs>
+          <w:tab w:val="num" w:pos="4320"/>
+        </w:tabs>
+        <w:ind w:left="4320" w:hanging="360"/>
+      </w:pPr>
+      <w:rPr>
+        <w:rFonts w:ascii="Wingdings" w:hAnsi="Wingdings" w:hint="default"/>
+        <w:sz w:val="20"/>
+      </w:rPr>
+    </w:lvl>
+    <w:lvl w:ilvl="6" w:tentative="1">
+      <w:start w:val="1"/>
+      <w:numFmt w:val="bullet"/>
+      <w:lvlText w:val=""/>
+      <w:lvlJc w:val="left"/>
+      <w:pPr>
+        <w:tabs>
+          <w:tab w:val="num" w:pos="5040"/>
+        </w:tabs>
+        <w:ind w:left="5040" w:hanging="360"/>
+      </w:pPr>
+      <w:rPr>
+        <w:rFonts w:ascii="Wingdings" w:hAnsi="Wingdings" w:hint="default"/>
+        <w:sz w:val="20"/>
+      </w:rPr>
+    </w:lvl>
+    <w:lvl w:ilvl="7" w:tentative="1">
+      <w:start w:val="1"/>
+      <w:numFmt w:val="bullet"/>
+      <w:lvlText w:val=""/>
+      <w:lvlJc w:val="left"/>
+      <w:pPr>
+        <w:tabs>
+          <w:tab w:val="num" w:pos="5760"/>
+        </w:tabs>
+        <w:ind w:left="5760" w:hanging="360"/>
+      </w:pPr>
+      <w:rPr>
+        <w:rFonts w:ascii="Wingdings" w:hAnsi="Wingdings" w:hint="default"/>
+        <w:sz w:val="20"/>
+      </w:rPr>
+    </w:lvl>
+    <w:lvl w:ilvl="8" w:tentative="1">
+      <w:start w:val="1"/>
+      <w:numFmt w:val="bullet"/>
+      <w:lvlText w:val=""/>
+      <w:lvlJc w:val="left"/>
+      <w:pPr>
+        <w:tabs>
+          <w:tab w:val="num" w:pos="6480"/>
+        </w:tabs>
+        <w:ind w:left="6480" w:hanging="360"/>
+      </w:pPr>
+      <w:rPr>
+        <w:rFonts w:ascii="Wingdings" w:hAnsi="Wingdings" w:hint="default"/>
+        <w:sz w:val="20"/>
+      </w:rPr>
+    </w:lvl>
+  </w:abstractNum>
+  <w:abstractNum w:abstractNumId="7" w15:restartNumberingAfterBreak="0">
+    <w:nsid w:val="767120E9"/>
+    <w:multiLevelType w:val="multilevel"/>
+    <w:tmpl w:val="A70C05CA"/>
+    <w:lvl w:ilvl="0">
+      <w:start w:val="1"/>
+      <w:numFmt w:val="bullet"/>
+      <w:lvlText w:val=""/>
+      <w:lvlJc w:val="left"/>
+      <w:pPr>
+        <w:tabs>
+          <w:tab w:val="num" w:pos="720"/>
+        </w:tabs>
+        <w:ind w:left="720" w:hanging="360"/>
+      </w:pPr>
+      <w:rPr>
+        <w:rFonts w:ascii="Symbol" w:hAnsi="Symbol" w:hint="default"/>
+        <w:sz w:val="20"/>
+      </w:rPr>
+    </w:lvl>
+    <w:lvl w:ilvl="1">
+      <w:start w:val="1"/>
+      <w:numFmt w:val="bullet"/>
+      <w:lvlText w:val="o"/>
+      <w:lvlJc w:val="left"/>
+      <w:pPr>
+        <w:tabs>
+          <w:tab w:val="num" w:pos="1440"/>
+        </w:tabs>
+        <w:ind w:left="1440" w:hanging="360"/>
+      </w:pPr>
+      <w:rPr>
+        <w:rFonts w:ascii="Courier New" w:hAnsi="Courier New" w:hint="default"/>
+        <w:sz w:val="20"/>
+      </w:rPr>
+    </w:lvl>
+    <w:lvl w:ilvl="2" w:tentative="1">
+      <w:start w:val="1"/>
+      <w:numFmt w:val="bullet"/>
+      <w:lvlText w:val=""/>
+      <w:lvlJc w:val="left"/>
+      <w:pPr>
+        <w:tabs>
+          <w:tab w:val="num" w:pos="2160"/>
+        </w:tabs>
+        <w:ind w:left="2160" w:hanging="360"/>
+      </w:pPr>
+      <w:rPr>
+        <w:rFonts w:ascii="Wingdings" w:hAnsi="Wingdings" w:hint="default"/>
+        <w:sz w:val="20"/>
+      </w:rPr>
+    </w:lvl>
+    <w:lvl w:ilvl="3" w:tentative="1">
+      <w:start w:val="1"/>
+      <w:numFmt w:val="bullet"/>
+      <w:lvlText w:val=""/>
+      <w:lvlJc w:val="left"/>
+      <w:pPr>
+        <w:tabs>
+          <w:tab w:val="num" w:pos="2880"/>
+        </w:tabs>
+        <w:ind w:left="2880" w:hanging="360"/>
+      </w:pPr>
+      <w:rPr>
+        <w:rFonts w:ascii="Wingdings" w:hAnsi="Wingdings" w:hint="default"/>
+        <w:sz w:val="20"/>
+      </w:rPr>
+    </w:lvl>
+    <w:lvl w:ilvl="4" w:tentative="1">
+      <w:start w:val="1"/>
+      <w:numFmt w:val="bullet"/>
+      <w:lvlText w:val=""/>
+      <w:lvlJc w:val="left"/>
+      <w:pPr>
+        <w:tabs>
+          <w:tab w:val="num" w:pos="3600"/>
+        </w:tabs>
+        <w:ind w:left="3600" w:hanging="360"/>
+      </w:pPr>
+      <w:rPr>
+        <w:rFonts w:ascii="Wingdings" w:hAnsi="Wingdings" w:hint="default"/>
+        <w:sz w:val="20"/>
+      </w:rPr>
+    </w:lvl>
+    <w:lvl w:ilvl="5" w:tentative="1">
+      <w:start w:val="1"/>
+      <w:numFmt w:val="bullet"/>
+      <w:lvlText w:val=""/>
+      <w:lvlJc w:val="left"/>
+      <w:pPr>
+        <w:tabs>
+          <w:tab w:val="num" w:pos="4320"/>
+        </w:tabs>
+        <w:ind w:left="4320" w:hanging="360"/>
+      </w:pPr>
+      <w:rPr>
+        <w:rFonts w:ascii="Wingdings" w:hAnsi="Wingdings" w:hint="default"/>
+        <w:sz w:val="20"/>
+      </w:rPr>
+    </w:lvl>
+    <w:lvl w:ilvl="6" w:tentative="1">
+      <w:start w:val="1"/>
+      <w:numFmt w:val="bullet"/>
+      <w:lvlText w:val=""/>
+      <w:lvlJc w:val="left"/>
+      <w:pPr>
+        <w:tabs>
+          <w:tab w:val="num" w:pos="5040"/>
+        </w:tabs>
+        <w:ind w:left="5040" w:hanging="360"/>
+      </w:pPr>
+      <w:rPr>
+        <w:rFonts w:ascii="Wingdings" w:hAnsi="Wingdings" w:hint="default"/>
+        <w:sz w:val="20"/>
+      </w:rPr>
+    </w:lvl>
+    <w:lvl w:ilvl="7" w:tentative="1">
+      <w:start w:val="1"/>
+      <w:numFmt w:val="bullet"/>
+      <w:lvlText w:val=""/>
+      <w:lvlJc w:val="left"/>
+      <w:pPr>
+        <w:tabs>
+          <w:tab w:val="num" w:pos="5760"/>
+        </w:tabs>
+        <w:ind w:left="5760" w:hanging="360"/>
+      </w:pPr>
+      <w:rPr>
+        <w:rFonts w:ascii="Wingdings" w:hAnsi="Wingdings" w:hint="default"/>
+        <w:sz w:val="20"/>
+      </w:rPr>
+    </w:lvl>
+    <w:lvl w:ilvl="8" w:tentative="1">
+      <w:start w:val="1"/>
+      <w:numFmt w:val="bullet"/>
+      <w:lvlText w:val=""/>
+      <w:lvlJc w:val="left"/>
+      <w:pPr>
+        <w:tabs>
+          <w:tab w:val="num" w:pos="6480"/>
+        </w:tabs>
+        <w:ind w:left="6480" w:hanging="360"/>
+      </w:pPr>
+      <w:rPr>
+        <w:rFonts w:ascii="Wingdings" w:hAnsi="Wingdings" w:hint="default"/>
+        <w:sz w:val="20"/>
+      </w:rPr>
+    </w:lvl>
+  </w:abstractNum>
+  <w:abstractNum w:abstractNumId="8" w15:restartNumberingAfterBreak="0">
+    <w:nsid w:val="7EDC19DE"/>
+    <w:multiLevelType w:val="multilevel"/>
+    <w:tmpl w:val="21E0F4FE"/>
+    <w:lvl w:ilvl="0">
+      <w:start w:val="1"/>
+      <w:numFmt w:val="bullet"/>
+      <w:lvlText w:val=""/>
+      <w:lvlJc w:val="left"/>
+      <w:pPr>
+        <w:tabs>
+          <w:tab w:val="num" w:pos="720"/>
+        </w:tabs>
+        <w:ind w:left="720" w:hanging="360"/>
+      </w:pPr>
+      <w:rPr>
+        <w:rFonts w:ascii="Symbol" w:hAnsi="Symbol" w:hint="default"/>
+        <w:sz w:val="20"/>
+      </w:rPr>
+    </w:lvl>
+    <w:lvl w:ilvl="1">
+      <w:start w:val="1"/>
+      <w:numFmt w:val="bullet"/>
+      <w:lvlText w:val="o"/>
+      <w:lvlJc w:val="left"/>
+      <w:pPr>
+        <w:tabs>
+          <w:tab w:val="num" w:pos="1440"/>
+        </w:tabs>
+        <w:ind w:left="1440" w:hanging="360"/>
+      </w:pPr>
+      <w:rPr>
+        <w:rFonts w:ascii="Courier New" w:hAnsi="Courier New" w:hint="default"/>
+        <w:sz w:val="20"/>
+      </w:rPr>
+    </w:lvl>
+    <w:lvl w:ilvl="2" w:tentative="1">
+      <w:start w:val="1"/>
+      <w:numFmt w:val="bullet"/>
+      <w:lvlText w:val=""/>
+      <w:lvlJc w:val="left"/>
+      <w:pPr>
+        <w:tabs>
+          <w:tab w:val="num" w:pos="2160"/>
+        </w:tabs>
+        <w:ind w:left="2160" w:hanging="360"/>
+      </w:pPr>
+      <w:rPr>
+        <w:rFonts w:ascii="Wingdings" w:hAnsi="Wingdings" w:hint="default"/>
+        <w:sz w:val="20"/>
+      </w:rPr>
+    </w:lvl>
+    <w:lvl w:ilvl="3" w:tentative="1">
+      <w:start w:val="1"/>
+      <w:numFmt w:val="bullet"/>
+      <w:lvlText w:val=""/>
+      <w:lvlJc w:val="left"/>
+      <w:pPr>
+        <w:tabs>
+          <w:tab w:val="num" w:pos="2880"/>
+        </w:tabs>
+        <w:ind w:left="2880" w:hanging="360"/>
+      </w:pPr>
+      <w:rPr>
+        <w:rFonts w:ascii="Wingdings" w:hAnsi="Wingdings" w:hint="default"/>
+        <w:sz w:val="20"/>
+      </w:rPr>
+    </w:lvl>
+    <w:lvl w:ilvl="4" w:tentative="1">
+      <w:start w:val="1"/>
+      <w:numFmt w:val="bullet"/>
+      <w:lvlText w:val=""/>
+      <w:lvlJc w:val="left"/>
+      <w:pPr>
+        <w:tabs>
+          <w:tab w:val="num" w:pos="3600"/>
+        </w:tabs>
+        <w:ind w:left="3600" w:hanging="360"/>
+      </w:pPr>
+      <w:rPr>
+        <w:rFonts w:ascii="Wingdings" w:hAnsi="Wingdings" w:hint="default"/>
+        <w:sz w:val="20"/>
+      </w:rPr>
+    </w:lvl>
+    <w:lvl w:ilvl="5" w:tentative="1">
+      <w:start w:val="1"/>
+      <w:numFmt w:val="bullet"/>
+      <w:lvlText w:val=""/>
+      <w:lvlJc w:val="left"/>
+      <w:pPr>
+        <w:tabs>
+          <w:tab w:val="num" w:pos="4320"/>
+        </w:tabs>
+        <w:ind w:left="4320" w:hanging="360"/>
+      </w:pPr>
+      <w:rPr>
+        <w:rFonts w:ascii="Wingdings" w:hAnsi="Wingdings" w:hint="default"/>
+        <w:sz w:val="20"/>
+      </w:rPr>
+    </w:lvl>
+    <w:lvl w:ilvl="6" w:tentative="1">
+      <w:start w:val="1"/>
+      <w:numFmt w:val="bullet"/>
+      <w:lvlText w:val=""/>
+      <w:lvlJc w:val="left"/>
+      <w:pPr>
+        <w:tabs>
+          <w:tab w:val="num" w:pos="5040"/>
+        </w:tabs>
+        <w:ind w:left="5040" w:hanging="360"/>
+      </w:pPr>
+      <w:rPr>
+        <w:rFonts w:ascii="Wingdings" w:hAnsi="Wingdings" w:hint="default"/>
+        <w:sz w:val="20"/>
+      </w:rPr>
+    </w:lvl>
+    <w:lvl w:ilvl="7" w:tentative="1">
+      <w:start w:val="1"/>
+      <w:numFmt w:val="bullet"/>
+      <w:lvlText w:val=""/>
+      <w:lvlJc w:val="left"/>
+      <w:pPr>
+        <w:tabs>
+          <w:tab w:val="num" w:pos="5760"/>
+        </w:tabs>
+        <w:ind w:left="5760" w:hanging="360"/>
+      </w:pPr>
+      <w:rPr>
+        <w:rFonts w:ascii="Wingdings" w:hAnsi="Wingdings" w:hint="default"/>
+        <w:sz w:val="20"/>
+      </w:rPr>
+    </w:lvl>
+    <w:lvl w:ilvl="8" w:tentative="1">
+      <w:start w:val="1"/>
+      <w:numFmt w:val="bullet"/>
+      <w:lvlText w:val=""/>
+      <w:lvlJc w:val="left"/>
+      <w:pPr>
+        <w:tabs>
+          <w:tab w:val="num" w:pos="6480"/>
+        </w:tabs>
+        <w:ind w:left="6480" w:hanging="360"/>
+      </w:pPr>
+      <w:rPr>
+        <w:rFonts w:ascii="Wingdings" w:hAnsi="Wingdings" w:hint="default"/>
+        <w:sz w:val="20"/>
+      </w:rPr>
+    </w:lvl>
+  </w:abstractNum>
+  <w:num w:numId="1" w16cid:durableId="1145589566">
+    <w:abstractNumId w:val="6"/>
+  </w:num>
+  <w:num w:numId="2" w16cid:durableId="1527868877">
+    <w:abstractNumId w:val="2"/>
+  </w:num>
+  <w:num w:numId="3" w16cid:durableId="962610950">
+    <w:abstractNumId w:val="7"/>
+  </w:num>
+  <w:num w:numId="4" w16cid:durableId="815872618">
+    <w:abstractNumId w:val="5"/>
+  </w:num>
+  <w:num w:numId="5" w16cid:durableId="1133210874">
+    <w:abstractNumId w:val="4"/>
+  </w:num>
+  <w:num w:numId="6" w16cid:durableId="495149600">
+    <w:abstractNumId w:val="8"/>
+  </w:num>
+  <w:num w:numId="7" w16cid:durableId="1766026621">
+    <w:abstractNumId w:val="3"/>
+  </w:num>
+  <w:num w:numId="8" w16cid:durableId="1115101145">
+    <w:abstractNumId w:val="0"/>
+  </w:num>
+  <w:num w:numId="9" w16cid:durableId="205720582">
+    <w:abstractNumId w:val="1"/>
+  </w:num>
+</w:numbering>
 </file>
 
 <file path=word/styles.xml><?xml version="1.0" encoding="utf-8"?>
@@ -712,7 +3058,6 @@
   <w:style w:type="character" w:default="1" w:styleId="DefaultParagraphFont">
     <w:name w:val="Default Paragraph Font"/>
     <w:uiPriority w:val="1"/>
-    <w:semiHidden/>
     <w:unhideWhenUsed/>
   </w:style>
   <w:style w:type="table" w:default="1" w:styleId="TableNormal">

</xml_diff>